<commit_message>
Progress in main thesies
</commit_message>
<xml_diff>
--- a/Materialy_i_tresc/Praca Magisterska.docx
+++ b/Materialy_i_tresc/Praca Magisterska.docx
@@ -143,27 +143,7 @@
           <w:sz w:val="32"/>
           <w:szCs w:val="32"/>
         </w:rPr>
-        <w:t xml:space="preserve">Wykorzystanie nawigacji sygnałów </w:t>
-      </w:r>
-      <w:proofErr w:type="spellStart"/>
-      <w:r>
-        <w:rPr>
-          <w:i/>
-          <w:iCs/>
-          <w:sz w:val="32"/>
-          <w:szCs w:val="32"/>
-        </w:rPr>
-        <w:t>WiFi</w:t>
-      </w:r>
-      <w:proofErr w:type="spellEnd"/>
-      <w:r>
-        <w:rPr>
-          <w:i/>
-          <w:iCs/>
-          <w:sz w:val="32"/>
-          <w:szCs w:val="32"/>
-        </w:rPr>
-        <w:t xml:space="preserve"> jako źródła danych dla automatyki budynkowej </w:t>
+        <w:t xml:space="preserve">Wykorzystanie nawigacji sygnałów WiFi jako źródła danych dla automatyki budynkowej </w:t>
       </w:r>
     </w:p>
     <w:p>
@@ -182,29 +162,7 @@
           <w:szCs w:val="36"/>
           <w:lang w:val="en-US"/>
         </w:rPr>
-        <w:t xml:space="preserve">Navigation with </w:t>
-      </w:r>
-      <w:proofErr w:type="spellStart"/>
-      <w:r>
-        <w:rPr>
-          <w:i/>
-          <w:iCs/>
-          <w:sz w:val="32"/>
-          <w:szCs w:val="36"/>
-          <w:lang w:val="en-US"/>
-        </w:rPr>
-        <w:t>WiFi</w:t>
-      </w:r>
-      <w:proofErr w:type="spellEnd"/>
-      <w:r>
-        <w:rPr>
-          <w:i/>
-          <w:iCs/>
-          <w:sz w:val="32"/>
-          <w:szCs w:val="36"/>
-          <w:lang w:val="en-US"/>
-        </w:rPr>
-        <w:t xml:space="preserve"> signals in buildings as data source for building automation systems. </w:t>
+        <w:t xml:space="preserve">Navigation with WiFi signals in buildings as data source for building automation systems. </w:t>
       </w:r>
     </w:p>
     <w:p>
@@ -258,28 +216,12 @@
         </w:tabs>
         <w:spacing w:line="27" w:lineRule="atLeast"/>
       </w:pPr>
-      <w:proofErr w:type="spellStart"/>
       <w:r>
         <w:rPr>
           <w:lang w:val="en-US"/>
         </w:rPr>
-        <w:t>Autor</w:t>
-      </w:r>
-      <w:proofErr w:type="spellEnd"/>
-      <w:r>
-        <w:rPr>
-          <w:lang w:val="en-US"/>
-        </w:rPr>
-        <w:t xml:space="preserve">: ·Patryk </w:t>
-      </w:r>
-      <w:proofErr w:type="spellStart"/>
-      <w:r>
-        <w:rPr>
-          <w:lang w:val="en-US"/>
-        </w:rPr>
-        <w:t>Stryczek</w:t>
-      </w:r>
-      <w:proofErr w:type="spellEnd"/>
+        <w:t>Autor: ·Patryk Stryczek</w:t>
+      </w:r>
       <w:r>
         <w:rPr>
           <w:lang w:val="en-US"/>
@@ -308,15 +250,7 @@
         <w:spacing w:line="27" w:lineRule="atLeast"/>
       </w:pPr>
       <w:r>
-        <w:t xml:space="preserve">Kierunek </w:t>
-      </w:r>
-      <w:proofErr w:type="spellStart"/>
-      <w:r>
-        <w:t>studiów:Elektrotechnika</w:t>
-      </w:r>
-      <w:proofErr w:type="spellEnd"/>
-      <w:r>
-        <w:t xml:space="preserve"> </w:t>
+        <w:t xml:space="preserve">Kierunek studiów:Elektrotechnika </w:t>
       </w:r>
     </w:p>
     <w:p>
@@ -337,17 +271,8 @@
           <w:i/>
           <w:iCs/>
         </w:rPr>
-        <w:t xml:space="preserve">dr inż. Andrzej </w:t>
-      </w:r>
-      <w:proofErr w:type="spellStart"/>
-      <w:r>
-        <w:rPr>
-          <w:i/>
-          <w:iCs/>
-        </w:rPr>
-        <w:t>Ożadowicz</w:t>
-      </w:r>
-      <w:proofErr w:type="spellEnd"/>
+        <w:t>dr inż. Andrzej Ożadowicz</w:t>
+      </w:r>
     </w:p>
     <w:p>
       <w:pPr>
@@ -536,7 +461,7 @@
       <w:bookmarkStart w:id="3" w:name="_Toc450760036"/>
       <w:bookmarkStart w:id="4" w:name="_Toc409379008"/>
       <w:bookmarkStart w:id="5" w:name="_Toc409186300"/>
-      <w:bookmarkStart w:id="6" w:name="_Toc460694541"/>
+      <w:bookmarkStart w:id="6" w:name="_Toc460879831"/>
       <w:bookmarkEnd w:id="0"/>
       <w:bookmarkEnd w:id="1"/>
       <w:bookmarkEnd w:id="2"/>
@@ -552,7 +477,9 @@
         <w:lastRenderedPageBreak/>
         <w:t>Spis treści</w:t>
       </w:r>
+      <w:bookmarkStart w:id="7" w:name="_GoBack"/>
       <w:bookmarkEnd w:id="6"/>
+      <w:bookmarkEnd w:id="7"/>
     </w:p>
     <w:p>
       <w:pPr>
@@ -576,7 +503,7 @@
       <w:r>
         <w:fldChar w:fldCharType="separate"/>
       </w:r>
-      <w:hyperlink w:anchor="_Toc460694541" w:history="1">
+      <w:hyperlink w:anchor="_Toc460879831" w:history="1">
         <w:r>
           <w:rPr>
             <w:rStyle w:val="Hipercze"/>
@@ -601,7 +528,7 @@
           <w:rPr>
             <w:noProof/>
           </w:rPr>
-          <w:instrText xml:space="preserve"> PAGEREF _Toc460694541 \h </w:instrText>
+          <w:instrText xml:space="preserve"> PAGEREF _Toc460879831 \h </w:instrText>
         </w:r>
         <w:r>
           <w:rPr>
@@ -642,7 +569,7 @@
           <w:lang w:eastAsia="pl-PL"/>
         </w:rPr>
       </w:pPr>
-      <w:hyperlink w:anchor="_Toc460694542" w:history="1">
+      <w:hyperlink w:anchor="_Toc460879832" w:history="1">
         <w:r>
           <w:rPr>
             <w:rStyle w:val="Hipercze"/>
@@ -682,7 +609,7 @@
           <w:rPr>
             <w:noProof/>
           </w:rPr>
-          <w:instrText xml:space="preserve"> PAGEREF _Toc460694542 \h </w:instrText>
+          <w:instrText xml:space="preserve"> PAGEREF _Toc460879832 \h </w:instrText>
         </w:r>
         <w:r>
           <w:rPr>
@@ -723,7 +650,7 @@
           <w:lang w:eastAsia="pl-PL"/>
         </w:rPr>
       </w:pPr>
-      <w:hyperlink w:anchor="_Toc460694543" w:history="1">
+      <w:hyperlink w:anchor="_Toc460879833" w:history="1">
         <w:r>
           <w:rPr>
             <w:rStyle w:val="Hipercze"/>
@@ -765,7 +692,7 @@
           <w:rPr>
             <w:noProof/>
           </w:rPr>
-          <w:instrText xml:space="preserve"> PAGEREF _Toc460694543 \h </w:instrText>
+          <w:instrText xml:space="preserve"> PAGEREF _Toc460879833 \h </w:instrText>
         </w:r>
         <w:r>
           <w:rPr>
@@ -806,7 +733,7 @@
           <w:lang w:eastAsia="pl-PL"/>
         </w:rPr>
       </w:pPr>
-      <w:hyperlink w:anchor="_Toc460694544" w:history="1">
+      <w:hyperlink w:anchor="_Toc460879834" w:history="1">
         <w:r>
           <w:rPr>
             <w:rStyle w:val="Hipercze"/>
@@ -847,7 +774,88 @@
           <w:rPr>
             <w:noProof/>
           </w:rPr>
-          <w:instrText xml:space="preserve"> PAGEREF _Toc460694544 \h </w:instrText>
+          <w:instrText xml:space="preserve"> PAGEREF _Toc460879834 \h </w:instrText>
+        </w:r>
+        <w:r>
+          <w:rPr>
+            <w:noProof/>
+          </w:rPr>
+        </w:r>
+        <w:r>
+          <w:rPr>
+            <w:noProof/>
+          </w:rPr>
+          <w:fldChar w:fldCharType="separate"/>
+        </w:r>
+        <w:r>
+          <w:rPr>
+            <w:noProof/>
+          </w:rPr>
+          <w:t>4</w:t>
+        </w:r>
+        <w:r>
+          <w:rPr>
+            <w:noProof/>
+          </w:rPr>
+          <w:fldChar w:fldCharType="end"/>
+        </w:r>
+      </w:hyperlink>
+    </w:p>
+    <w:p>
+      <w:pPr>
+        <w:pStyle w:val="Spistreci1"/>
+        <w:tabs>
+          <w:tab w:val="left" w:pos="440"/>
+          <w:tab w:val="right" w:leader="dot" w:pos="9061"/>
+        </w:tabs>
+        <w:rPr>
+          <w:rFonts w:asciiTheme="minorHAnsi" w:eastAsiaTheme="minorEastAsia" w:hAnsiTheme="minorHAnsi" w:cstheme="minorBidi"/>
+          <w:noProof/>
+          <w:color w:val="auto"/>
+          <w:lang w:eastAsia="pl-PL"/>
+        </w:rPr>
+      </w:pPr>
+      <w:hyperlink w:anchor="_Toc460879835" w:history="1">
+        <w:r>
+          <w:rPr>
+            <w:rStyle w:val="Hipercze"/>
+            <w:noProof/>
+          </w:rPr>
+          <w:t>4.</w:t>
+        </w:r>
+        <w:r>
+          <w:rPr>
+            <w:rFonts w:asciiTheme="minorHAnsi" w:eastAsiaTheme="minorEastAsia" w:hAnsiTheme="minorHAnsi" w:cstheme="minorBidi"/>
+            <w:noProof/>
+            <w:color w:val="auto"/>
+            <w:lang w:eastAsia="pl-PL"/>
+          </w:rPr>
+          <w:tab/>
+        </w:r>
+        <w:r>
+          <w:rPr>
+            <w:rStyle w:val="Hipercze"/>
+            <w:noProof/>
+          </w:rPr>
+          <w:t>WYKRESIK -&gt; UWB.PDF</w:t>
+        </w:r>
+        <w:r>
+          <w:rPr>
+            <w:noProof/>
+          </w:rPr>
+          <w:tab/>
+        </w:r>
+        <w:r>
+          <w:rPr>
+            <w:noProof/>
+          </w:rPr>
+          <w:fldChar w:fldCharType="begin"/>
+        </w:r>
+        <w:r>
+          <w:rPr>
+            <w:noProof/>
+          </w:rPr>
+          <w:instrText xml:space="preserve"> PAGEREF _Toc460879835 \h </w:instrText>
         </w:r>
         <w:r>
           <w:rPr>
@@ -911,18 +919,18 @@
           <w:numId w:val="2"/>
         </w:numPr>
       </w:pPr>
-      <w:bookmarkStart w:id="7" w:name="_Toc460182516"/>
-      <w:bookmarkStart w:id="8" w:name="_Toc460694542"/>
-      <w:bookmarkEnd w:id="7"/>
+      <w:bookmarkStart w:id="8" w:name="_Toc460182516"/>
+      <w:bookmarkStart w:id="9" w:name="_Toc460879832"/>
+      <w:bookmarkEnd w:id="8"/>
       <w:r>
         <w:lastRenderedPageBreak/>
         <w:t>Wstę</w:t>
       </w:r>
-      <w:bookmarkStart w:id="9" w:name="_Toc460182517"/>
+      <w:bookmarkStart w:id="10" w:name="_Toc460182517"/>
       <w:r>
         <w:t>p</w:t>
       </w:r>
-      <w:bookmarkEnd w:id="8"/>
+      <w:bookmarkEnd w:id="9"/>
     </w:p>
     <w:p>
       <w:pPr>
@@ -936,31 +944,7 @@
         <w:t xml:space="preserve">niniejszej pracy jest zbadanie możliwości użycia sygnałów Wifi do nawigacji, a w dalszym kontekście wykorzystania ich jako źródła dany dla automatyki budynkowej. </w:t>
       </w:r>
       <w:r>
-        <w:t xml:space="preserve">Praca podzielona została na dwie części. W pierwszej, autor w sposób teoretyczny omówił zagadnienia lokalizacji, nawigacji oraz ich pochodne – </w:t>
-      </w:r>
-      <w:proofErr w:type="spellStart"/>
-      <w:r>
-        <w:t>mikrolokalizację</w:t>
-      </w:r>
-      <w:proofErr w:type="spellEnd"/>
-      <w:r>
-        <w:t xml:space="preserve"> i </w:t>
-      </w:r>
-      <w:proofErr w:type="spellStart"/>
-      <w:r>
-        <w:t>mikronawigację</w:t>
-      </w:r>
-      <w:proofErr w:type="spellEnd"/>
-      <w:r>
-        <w:t xml:space="preserve">. Ponadto, zwrócono uwagę na obecnie stosowane i rozwijane  sposoby implementacji tychże zagadnień w życiu codziennym. Część pierwsza kończy się prezentacją potencjalnych sposobów wykorzystania danych gromadzonych przez systemy </w:t>
-      </w:r>
-      <w:proofErr w:type="spellStart"/>
-      <w:r>
-        <w:t>mikrolokalizacji</w:t>
-      </w:r>
-      <w:proofErr w:type="spellEnd"/>
-      <w:r>
-        <w:t xml:space="preserve"> w automatyce budynkowej. </w:t>
+        <w:t xml:space="preserve">Praca podzielona została na dwie części. W pierwszej, autor w sposób teoretyczny omówił zagadnienia lokalizacji, nawigacji oraz ich pochodne – mikrolokalizację i mikronawigację. Ponadto, zwrócono uwagę na obecnie stosowane i rozwijane  sposoby implementacji tychże zagadnień w życiu codziennym. Część pierwsza kończy się prezentacją potencjalnych sposobów wykorzystania danych gromadzonych przez systemy mikrolokalizacji w automatyce budynkowej. </w:t>
       </w:r>
     </w:p>
     <w:p>
@@ -976,55 +960,27 @@
           <w:szCs w:val="32"/>
         </w:rPr>
       </w:pPr>
-      <w:bookmarkStart w:id="10" w:name="_Toc460694543"/>
-      <w:bookmarkEnd w:id="9"/>
+      <w:bookmarkStart w:id="11" w:name="_Toc460879833"/>
+      <w:bookmarkEnd w:id="10"/>
       <w:r>
         <w:rPr>
           <w:rFonts w:eastAsiaTheme="majorEastAsia" w:cstheme="majorBidi"/>
           <w:sz w:val="32"/>
           <w:szCs w:val="32"/>
         </w:rPr>
-        <w:t xml:space="preserve">Lokalizacja, nawigacja oraz </w:t>
-      </w:r>
-      <w:proofErr w:type="spellStart"/>
-      <w:r>
+        <w:t>Lokalizacja, nawigacja oraz mikrolokalizacja i mikronawigacja</w:t>
+      </w:r>
+      <w:bookmarkEnd w:id="11"/>
+    </w:p>
+    <w:p>
+      <w:pPr>
+        <w:pStyle w:val="Default"/>
+        <w:ind w:firstLine="360"/>
         <w:rPr>
           <w:rFonts w:eastAsiaTheme="majorEastAsia" w:cstheme="majorBidi"/>
           <w:sz w:val="32"/>
           <w:szCs w:val="32"/>
         </w:rPr>
-        <w:t>mikrolokalizacja</w:t>
-      </w:r>
-      <w:proofErr w:type="spellEnd"/>
-      <w:r>
-        <w:rPr>
-          <w:rFonts w:eastAsiaTheme="majorEastAsia" w:cstheme="majorBidi"/>
-          <w:sz w:val="32"/>
-          <w:szCs w:val="32"/>
-        </w:rPr>
-        <w:t xml:space="preserve"> i </w:t>
-      </w:r>
-      <w:proofErr w:type="spellStart"/>
-      <w:r>
-        <w:rPr>
-          <w:rFonts w:eastAsiaTheme="majorEastAsia" w:cstheme="majorBidi"/>
-          <w:sz w:val="32"/>
-          <w:szCs w:val="32"/>
-        </w:rPr>
-        <w:t>mikronawigacja</w:t>
-      </w:r>
-      <w:bookmarkEnd w:id="10"/>
-      <w:proofErr w:type="spellEnd"/>
-    </w:p>
-    <w:p>
-      <w:pPr>
-        <w:pStyle w:val="Default"/>
-        <w:ind w:firstLine="360"/>
-        <w:rPr>
-          <w:rFonts w:eastAsiaTheme="majorEastAsia" w:cstheme="majorBidi"/>
-          <w:sz w:val="32"/>
-          <w:szCs w:val="32"/>
-        </w:rPr>
       </w:pPr>
       <w:r>
         <w:t xml:space="preserve">Od wieków człowiek szuka łatwego i intuicyjnego sposobu określania swojego położenia oraz wyznaczania drogi do celu. </w:t>
@@ -1033,15 +989,7 @@
         <w:t>Metody lokalizowania, a więc w dalszej perspektywie</w:t>
       </w:r>
       <w:r>
-        <w:t xml:space="preserve"> nawigowania zmieniały się wraz z rozwojem techniki. Obecnie, najpopularniejszą metodą lokalizacyjną jest amerykański system GPS-NAVSTAR oraz konkurencyjne dla niego usługi rosyjskie – GLONASS, europejskie – Galileo czy chińskie – </w:t>
-      </w:r>
-      <w:proofErr w:type="spellStart"/>
-      <w:r>
-        <w:t>Beidou</w:t>
-      </w:r>
-      <w:proofErr w:type="spellEnd"/>
-      <w:r>
-        <w:t>. W oparciu o sygnały lokalizacyjne oraz dokładne mapy, wiele firm oferuje oprogramowanie umożliwiające</w:t>
+        <w:t xml:space="preserve"> nawigowania zmieniały się wraz z rozwojem techniki. Obecnie, najpopularniejszą metodą lokalizacyjną jest amerykański system GPS-NAVSTAR oraz konkurencyjne dla niego usługi rosyjskie – GLONASS, europejskie – Galileo czy chińskie – Beidou. W oparciu o sygnały lokalizacyjne oraz dokładne mapy, wiele firm oferuje oprogramowanie umożliwiające</w:t>
       </w:r>
       <w:r>
         <w:t xml:space="preserve"> określenie pozycji czy</w:t>
@@ -1050,23 +998,7 @@
         <w:t xml:space="preserve"> nawigację do celu. </w:t>
       </w:r>
       <w:r>
-        <w:t xml:space="preserve">Niestety, w dynamicznie rozwijającym się świecie ogromnych budynków o skomplikowanej strukturze, szybko okazało się, iż obecnie stosowane systemy nie spełniają już swojego podstawowego zadania – prowadzenia do celu. Dlatego też, z zagadnienia nawigacji i lokalizacji wyodrębniono pojęcia </w:t>
-      </w:r>
-      <w:proofErr w:type="spellStart"/>
-      <w:r>
-        <w:t>mikrolokalizacji</w:t>
-      </w:r>
-      <w:proofErr w:type="spellEnd"/>
-      <w:r>
-        <w:t xml:space="preserve"> i </w:t>
-      </w:r>
-      <w:proofErr w:type="spellStart"/>
-      <w:r>
-        <w:t>mikronawigacji</w:t>
-      </w:r>
-      <w:proofErr w:type="spellEnd"/>
-      <w:r>
-        <w:t xml:space="preserve"> – w odniesieniu do precyzyjnego określania położenia użytkownika </w:t>
+        <w:t xml:space="preserve">Niestety, w dynamicznie rozwijającym się świecie ogromnych budynków o skomplikowanej strukturze, szybko okazało się, iż obecnie stosowane systemy nie spełniają już swojego podstawowego zadania – prowadzenia do celu. Dlatego też, z zagadnienia nawigacji i lokalizacji wyodrębniono pojęcia mikrolokalizacji i mikronawigacji – w odniesieniu do precyzyjnego określania położenia użytkownika </w:t>
       </w:r>
       <w:r>
         <w:t xml:space="preserve">w środowiskach, gdzie klasyczne metody zawodzą. </w:t>
@@ -1080,7 +1012,7 @@
           <w:numId w:val="2"/>
         </w:numPr>
       </w:pPr>
-      <w:bookmarkStart w:id="11" w:name="_Toc460694544"/>
+      <w:bookmarkStart w:id="12" w:name="_Toc460879834"/>
       <w:r>
         <w:rPr>
           <w:rFonts w:eastAsiaTheme="majorEastAsia" w:cstheme="majorBidi"/>
@@ -1089,7 +1021,7 @@
         </w:rPr>
         <w:t xml:space="preserve">Obecnie stosowane </w:t>
       </w:r>
-      <w:commentRangeStart w:id="12"/>
+      <w:commentRangeStart w:id="13"/>
       <w:r>
         <w:rPr>
           <w:rFonts w:eastAsiaTheme="majorEastAsia" w:cstheme="majorBidi"/>
@@ -1098,7 +1030,7 @@
         </w:rPr>
         <w:t>metody</w:t>
       </w:r>
-      <w:commentRangeEnd w:id="12"/>
+      <w:commentRangeEnd w:id="13"/>
       <w:r>
         <w:rPr>
           <w:rStyle w:val="Odwoaniedokomentarza"/>
@@ -1107,7 +1039,7 @@
           <w:bCs w:val="0"/>
           <w:color w:val="00000A"/>
         </w:rPr>
-        <w:commentReference w:id="12"/>
+        <w:commentReference w:id="13"/>
       </w:r>
       <w:r>
         <w:rPr>
@@ -1117,7 +1049,6 @@
         </w:rPr>
         <w:t xml:space="preserve"> </w:t>
       </w:r>
-      <w:proofErr w:type="spellStart"/>
       <w:r>
         <w:rPr>
           <w:rFonts w:eastAsiaTheme="majorEastAsia" w:cstheme="majorBidi"/>
@@ -1126,8 +1057,33 @@
         </w:rPr>
         <w:t>mikrolokalizacji</w:t>
       </w:r>
-      <w:bookmarkEnd w:id="11"/>
-      <w:proofErr w:type="spellEnd"/>
+      <w:bookmarkEnd w:id="12"/>
+    </w:p>
+    <w:p>
+      <w:pPr>
+        <w:pStyle w:val="Nagwek1"/>
+        <w:numPr>
+          <w:ilvl w:val="0"/>
+          <w:numId w:val="2"/>
+        </w:numPr>
+      </w:pPr>
+      <w:bookmarkStart w:id="14" w:name="_Toc460879835"/>
+      <w:commentRangeStart w:id="15"/>
+      <w:r>
+        <w:t>WYKRESIK -&gt; UWB.PDF</w:t>
+      </w:r>
+      <w:commentRangeEnd w:id="15"/>
+      <w:r>
+        <w:rPr>
+          <w:rStyle w:val="Odwoaniedokomentarza"/>
+          <w:rFonts w:ascii="Times New Roman" w:hAnsi="Times New Roman"/>
+          <w:b w:val="0"/>
+          <w:bCs w:val="0"/>
+          <w:color w:val="00000A"/>
+        </w:rPr>
+        <w:commentReference w:id="15"/>
+      </w:r>
+      <w:bookmarkEnd w:id="14"/>
     </w:p>
     <w:p>
       <w:pPr>
@@ -1143,13 +1099,8 @@
       <w:r>
         <w:t xml:space="preserve">nieje wiele różnorodnych podejść do zagadnienia </w:t>
       </w:r>
-      <w:proofErr w:type="spellStart"/>
-      <w:r>
-        <w:t>mikrolokalizacij</w:t>
-      </w:r>
-      <w:proofErr w:type="spellEnd"/>
-      <w:r>
-        <w:t>.</w:t>
+      <w:r>
+        <w:t>mikrolokalizacij.</w:t>
       </w:r>
       <w:r>
         <w:t xml:space="preserve"> </w:t>
@@ -1184,8 +1135,7 @@
         <w:tblLook w:val="04A0" w:firstRow="1" w:lastRow="0" w:firstColumn="1" w:lastColumn="0" w:noHBand="0" w:noVBand="1"/>
       </w:tblPr>
       <w:tblGrid>
-        <w:gridCol w:w="4017"/>
-        <w:gridCol w:w="5044"/>
+        <w:gridCol w:w="5009"/>
       </w:tblGrid>
       <w:tr>
         <w:trPr>
@@ -1217,26 +1167,6 @@
             </w:r>
           </w:p>
         </w:tc>
-        <w:tc>
-          <w:tcPr>
-            <w:tcW w:w="0" w:type="auto"/>
-            <w:shd w:val="clear" w:color="auto" w:fill="95B3D7" w:themeFill="accent1" w:themeFillTint="99"/>
-          </w:tcPr>
-          <w:p>
-            <w:pPr>
-              <w:pStyle w:val="Default"/>
-              <w:rPr>
-                <w:b/>
-              </w:rPr>
-            </w:pPr>
-            <w:r>
-              <w:rPr>
-                <w:b/>
-              </w:rPr>
-              <w:t>Opis używanego sygnału</w:t>
-            </w:r>
-          </w:p>
-        </w:tc>
       </w:tr>
       <w:tr>
         <w:trPr>
@@ -1252,19 +1182,6 @@
             </w:pPr>
             <w:r>
               <w:t>RFID</w:t>
-            </w:r>
-          </w:p>
-        </w:tc>
-        <w:tc>
-          <w:tcPr>
-            <w:tcW w:w="0" w:type="auto"/>
-          </w:tcPr>
-          <w:p>
-            <w:pPr>
-              <w:pStyle w:val="Default"/>
-            </w:pPr>
-            <w:r>
-              <w:t>Sygnał radiowy o częstotliwości 125kHz</w:t>
             </w:r>
           </w:p>
         </w:tc>
@@ -1284,18 +1201,8 @@
             <w:r>
               <w:t>Bluetooth</w:t>
             </w:r>
-          </w:p>
-        </w:tc>
-        <w:tc>
-          <w:tcPr>
-            <w:tcW w:w="0" w:type="auto"/>
-          </w:tcPr>
-          <w:p>
-            <w:pPr>
-              <w:pStyle w:val="Default"/>
-            </w:pPr>
             <w:r>
-              <w:t>Pasmo częstotliwości 2,4Ghz</w:t>
+              <w:t xml:space="preserve"> LE</w:t>
             </w:r>
           </w:p>
         </w:tc>
@@ -1317,19 +1224,6 @@
             </w:r>
           </w:p>
         </w:tc>
-        <w:tc>
-          <w:tcPr>
-            <w:tcW w:w="0" w:type="auto"/>
-          </w:tcPr>
-          <w:p>
-            <w:pPr>
-              <w:pStyle w:val="Default"/>
-            </w:pPr>
-            <w:r>
-              <w:t>Pasmo częstotliwości 2,4Ghz lub 5Ghz</w:t>
-            </w:r>
-          </w:p>
-        </w:tc>
       </w:tr>
       <w:tr>
         <w:trPr>
@@ -1344,28 +1238,7 @@
               <w:pStyle w:val="Default"/>
             </w:pPr>
             <w:r>
-              <w:t xml:space="preserve">UWB – Ultra </w:t>
-            </w:r>
-            <w:proofErr w:type="spellStart"/>
-            <w:r>
-              <w:t>Wide</w:t>
-            </w:r>
-            <w:proofErr w:type="spellEnd"/>
-            <w:r>
-              <w:t xml:space="preserve"> Band</w:t>
-            </w:r>
-          </w:p>
-        </w:tc>
-        <w:tc>
-          <w:tcPr>
-            <w:tcW w:w="0" w:type="auto"/>
-          </w:tcPr>
-          <w:p>
-            <w:pPr>
-              <w:pStyle w:val="Default"/>
-            </w:pPr>
-            <w:r>
-              <w:t>Krótkotrwałe impulsy (kilka pikosekund) i częstotliwości 3,1-10,6Ghz</w:t>
+              <w:t>UWB – Ultra Wide Band</w:t>
             </w:r>
           </w:p>
         </w:tc>
@@ -1387,29 +1260,6 @@
             </w:r>
           </w:p>
         </w:tc>
-        <w:tc>
-          <w:tcPr>
-            <w:tcW w:w="0" w:type="auto"/>
-          </w:tcPr>
-          <w:p>
-            <w:pPr>
-              <w:pStyle w:val="Default"/>
-            </w:pPr>
-            <w:proofErr w:type="spellStart"/>
-            <w:r>
-              <w:t>Pamo</w:t>
-            </w:r>
-            <w:proofErr w:type="spellEnd"/>
-            <w:r>
-              <w:t xml:space="preserve"> częstotliwości od 450 to 1990 </w:t>
-            </w:r>
-            <w:proofErr w:type="spellStart"/>
-            <w:r>
-              <w:t>Mhz</w:t>
-            </w:r>
-            <w:proofErr w:type="spellEnd"/>
-          </w:p>
-        </w:tc>
       </w:tr>
       <w:tr>
         <w:trPr>
@@ -1425,27 +1275,6 @@
             </w:pPr>
             <w:r>
               <w:t>Sygnał ultradźwiękowy</w:t>
-            </w:r>
-          </w:p>
-        </w:tc>
-        <w:tc>
-          <w:tcPr>
-            <w:tcW w:w="0" w:type="auto"/>
-          </w:tcPr>
-          <w:p>
-            <w:pPr>
-              <w:pStyle w:val="Default"/>
-            </w:pPr>
-            <w:r>
-              <w:t xml:space="preserve">Pasmo częstotliwości od 20kHz to 1 </w:t>
-            </w:r>
-            <w:proofErr w:type="spellStart"/>
-            <w:r>
-              <w:t>Ghz</w:t>
-            </w:r>
-            <w:proofErr w:type="spellEnd"/>
-            <w:r>
-              <w:t xml:space="preserve"> </w:t>
             </w:r>
           </w:p>
         </w:tc>
@@ -1467,25 +1296,189 @@
             </w:r>
           </w:p>
         </w:tc>
-        <w:tc>
-          <w:tcPr>
-            <w:tcW w:w="0" w:type="auto"/>
-          </w:tcPr>
-          <w:p>
-            <w:pPr>
-              <w:pStyle w:val="Default"/>
-            </w:pPr>
-            <w:r>
-              <w:t>Fala w zakresie długości od 780nm to 1 mm.</w:t>
-            </w:r>
-          </w:p>
-        </w:tc>
       </w:tr>
     </w:tbl>
     <w:p>
       <w:pPr>
         <w:pStyle w:val="Default"/>
-      </w:pPr>
+        <w:numPr>
+          <w:ilvl w:val="0"/>
+          <w:numId w:val="4"/>
+        </w:numPr>
+      </w:pPr>
+      <w:r>
+        <w:t xml:space="preserve">RFID – </w:t>
+      </w:r>
+      <w:r>
+        <w:t>Radio Frequency Identificator – protokół, a właściwie układ elektroniczny, zdolny do przechowania i odtworzenia danych poprzez transmisję elektromagnetyczną  w paśmie radiowym (zależnie od standardu w zakresie 125kHz – 13,56Mhz)</w:t>
+      </w:r>
+      <w:r>
+        <w:t xml:space="preserve">. Implementacja protokołu opiera się na kilku kluczowych komponentach – najistotniejsze z nich to czytniki RFID oraz znacznik RFID. Komunikacja pomiędzy taką parą urządzeń odbywa się za pośrednictwem zdefiniowanej w protokole </w:t>
+      </w:r>
+      <w:r>
+        <w:lastRenderedPageBreak/>
+        <w:t xml:space="preserve">częstotliwości. </w:t>
+      </w:r>
+      <w:r>
+        <w:br/>
+      </w:r>
+      <w:r>
+        <w:t>Znaczniki dzielimy dodatkowo na pasywne i aktywne</w:t>
+      </w:r>
+      <w:r>
+        <w:t>:</w:t>
+      </w:r>
+      <w:r>
+        <w:br/>
+      </w:r>
+      <w:r>
+        <w:t>Pierwszy rodzaj znaczników jest w stanie funkcjonować bez baterii. Są one głównie wykorzystywane w zastępstwie kodów kreskowych, w odróżnieniu od aktywnych, są od nich lżejsze, mniejsze i tańsze. Odbierają one sygnał radiowy wysłany do nich przez czytnik i odbijając,  modulują. Przekazują w ten sposób zapisane w nich dane. Niestety, ich zasięg skutecznego działania jest niewielki, a czytniki, które są w stanie funkcjonować ze znacznika</w:t>
+      </w:r>
+      <w:r>
+        <w:t xml:space="preserve">mi pasywnymi na dystansie &gt;1 metra są bardzo drogie. </w:t>
+      </w:r>
+    </w:p>
+    <w:p>
+      <w:pPr>
+        <w:pStyle w:val="Default"/>
+        <w:ind w:left="708"/>
+      </w:pPr>
+      <w:r>
+        <w:t xml:space="preserve">Znaczniki aktywne, to w rzeczywistości urządzenia odbiorczo nadawcze, które mogą aktywnie nadawać własny identyfikator (oraz inne dodatkowe dane) w odpowiedzi na pobudzenie. Ich skuteczny zasięg  to dziesiątki metrów. </w:t>
+      </w:r>
+    </w:p>
+    <w:p>
+      <w:pPr>
+        <w:pStyle w:val="Default"/>
+        <w:ind w:left="708"/>
+      </w:pPr>
+    </w:p>
+    <w:p>
+      <w:pPr>
+        <w:pStyle w:val="Default"/>
+        <w:numPr>
+          <w:ilvl w:val="0"/>
+          <w:numId w:val="4"/>
+        </w:numPr>
+      </w:pPr>
+      <w:commentRangeStart w:id="16"/>
+      <w:r>
+        <w:t>Bluetooth</w:t>
+      </w:r>
+      <w:r>
+        <w:t xml:space="preserve"> </w:t>
+      </w:r>
+      <w:commentRangeEnd w:id="16"/>
+      <w:r>
+        <w:rPr>
+          <w:rStyle w:val="Odwoaniedokomentarza"/>
+          <w:rFonts w:ascii="Times New Roman" w:hAnsi="Times New Roman" w:cs="Times New Roman"/>
+          <w:color w:val="00000A"/>
+        </w:rPr>
+        <w:commentReference w:id="16"/>
+      </w:r>
+      <w:r>
+        <w:t>L</w:t>
+      </w:r>
+      <w:r>
+        <w:t xml:space="preserve">ow Energy – znany także pod nazwą Bluetooth Smart – protokół komunikacyjny zaprezentowany przez firmę Nokia w 2006 roku pod nazwą Wibree, połączony ze standardem Bluetooth w 2010 roku, jako część Bluetooth Core Specification Version 4.0, później zaktualizowanej do wersji 4.2. Protokół operuje w paśmie 2.4Ghz, a deklarowany w specyfikacji zasięg działania wynosi ponad 100m. Teoretyczna, maksymalna przepustowość komunikacyjna Bluetooth Smart wynosi do 1 Mbit/s, zaś opóźnienia wynoszą mniej niż 6ms. Dzięki swojemu niskiemu zapotrzebowaniu na energię (deklarowana przez producenta energochłonność protokołu to od 0.01 do 0.5W) sprawiła, że Bluetooth Smart znalazł zastosowanie w wielu urządzeniach przenośnych, takich jak smartfony, tablety czy notebooki. Ponadto, na bazie tego standardu powstała całkowicie nowa grupa urządzeń </w:t>
+      </w:r>
+      <w:r>
+        <w:t>–</w:t>
+      </w:r>
+      <w:r>
+        <w:t xml:space="preserve"> </w:t>
+      </w:r>
+      <w:r>
+        <w:t>IoT. W jej skład wchodzą wszelkiego rodzaju opaski zbierające dane o aktywności fizycznej użytkownika czy bezprzewodowe</w:t>
+      </w:r>
+      <w:r>
+        <w:t>, medyczne</w:t>
+      </w:r>
+      <w:r>
+        <w:t xml:space="preserve"> </w:t>
+      </w:r>
+      <w:r>
+        <w:t xml:space="preserve">urządzenia pomiarowe. </w:t>
+      </w:r>
+      <w:r>
+        <w:t xml:space="preserve">W kontekście nawigacji, najistotniejszą aplikacją Bluetooth Low Energy są </w:t>
+      </w:r>
+      <w:r>
+        <w:t xml:space="preserve">beacony. W założeniu, są to niewielkie urządzenia, dysponujące zasilaniem bateryjnym, rozgłaszające w swojej najbliższej okolicy własną pozycję, stające się zatem swoistymi punktami odniesienia dla potrzeb lokalizacji.  </w:t>
+      </w:r>
+    </w:p>
+    <w:p>
+      <w:pPr>
+        <w:pStyle w:val="Default"/>
+        <w:numPr>
+          <w:ilvl w:val="0"/>
+          <w:numId w:val="4"/>
+        </w:numPr>
+      </w:pPr>
+      <w:r>
+        <w:t>WLAN</w:t>
+      </w:r>
+    </w:p>
+    <w:p>
+      <w:pPr>
+        <w:pStyle w:val="Default"/>
+        <w:numPr>
+          <w:ilvl w:val="0"/>
+          <w:numId w:val="4"/>
+        </w:numPr>
+      </w:pPr>
+      <w:r>
+        <w:t>UWB</w:t>
+      </w:r>
+      <w:r>
+        <w:t xml:space="preserve"> - </w:t>
+      </w:r>
+    </w:p>
+    <w:p>
+      <w:pPr>
+        <w:pStyle w:val="Default"/>
+        <w:numPr>
+          <w:ilvl w:val="0"/>
+          <w:numId w:val="4"/>
+        </w:numPr>
+      </w:pPr>
+      <w:r>
+        <w:t>Sieć komórkowa (GSM)</w:t>
+      </w:r>
+      <w:r>
+        <w:t xml:space="preserve"> - </w:t>
+      </w:r>
+    </w:p>
+    <w:p>
+      <w:pPr>
+        <w:pStyle w:val="Default"/>
+        <w:numPr>
+          <w:ilvl w:val="0"/>
+          <w:numId w:val="4"/>
+        </w:numPr>
+      </w:pPr>
+      <w:r>
+        <w:t>Ultradźwięki</w:t>
+      </w:r>
+      <w:r>
+        <w:t xml:space="preserve"> - </w:t>
+      </w:r>
+    </w:p>
+    <w:p>
+      <w:pPr>
+        <w:pStyle w:val="Default"/>
+        <w:numPr>
+          <w:ilvl w:val="0"/>
+          <w:numId w:val="4"/>
+        </w:numPr>
+      </w:pPr>
+      <w:r>
+        <w:t>Podczerwień</w:t>
+      </w:r>
+      <w:r>
+        <w:t xml:space="preserve"> - </w:t>
+      </w:r>
     </w:p>
     <w:p>
       <w:pPr>
@@ -1502,6 +1495,11 @@
       <w:r>
         <w:tab/>
       </w:r>
+    </w:p>
+    <w:p>
+      <w:pPr>
+        <w:pStyle w:val="Default"/>
+      </w:pPr>
     </w:p>
     <w:p>
       <w:pPr>
@@ -1538,7 +1536,6 @@
         <w:pStyle w:val="Default"/>
       </w:pPr>
       <w:r>
-        <w:lastRenderedPageBreak/>
         <w:t>lokalizującą:</w:t>
       </w:r>
     </w:p>
@@ -1629,15 +1626,7 @@
               <w:ind w:left="708" w:hanging="708"/>
             </w:pPr>
             <w:r>
-              <w:t>Analiza obszaru (</w:t>
-            </w:r>
-            <w:proofErr w:type="spellStart"/>
-            <w:r>
-              <w:t>Fingerprinting</w:t>
-            </w:r>
-            <w:proofErr w:type="spellEnd"/>
-            <w:r>
-              <w:t>)</w:t>
+              <w:t>Analiza obszaru (Fingerprinting)</w:t>
             </w:r>
           </w:p>
         </w:tc>
@@ -1655,15 +1644,7 @@
               <w:pStyle w:val="Default"/>
             </w:pPr>
             <w:r>
-              <w:t>Sąsiedztwo/Oddalenie (</w:t>
-            </w:r>
-            <w:proofErr w:type="spellStart"/>
-            <w:r>
-              <w:t>Proximity</w:t>
-            </w:r>
-            <w:proofErr w:type="spellEnd"/>
-            <w:r>
-              <w:t>)</w:t>
+              <w:t>Sąsiedztwo/Oddalenie (Proximity)</w:t>
             </w:r>
           </w:p>
         </w:tc>
@@ -1673,8 +1654,6 @@
       <w:pPr>
         <w:pStyle w:val="Default"/>
       </w:pPr>
-      <w:bookmarkStart w:id="13" w:name="_GoBack"/>
-      <w:bookmarkEnd w:id="13"/>
     </w:p>
     <w:sectPr>
       <w:footerReference w:type="even" r:id="rId11"/>
@@ -1692,7 +1671,7 @@
 
 <file path=word/comments.xml><?xml version="1.0" encoding="utf-8"?>
 <w:comments xmlns:wpc="http://schemas.microsoft.com/office/word/2010/wordprocessingCanvas" xmlns:mc="http://schemas.openxmlformats.org/markup-compatibility/2006" xmlns:o="urn:schemas-microsoft-com:office:office" xmlns:r="http://schemas.openxmlformats.org/officeDocument/2006/relationships" xmlns:m="http://schemas.openxmlformats.org/officeDocument/2006/math" xmlns:v="urn:schemas-microsoft-com:vml" xmlns:wp14="http://schemas.microsoft.com/office/word/2010/wordprocessingDrawing" xmlns:wp="http://schemas.openxmlformats.org/drawingml/2006/wordprocessingDrawing" xmlns:w10="urn:schemas-microsoft-com:office:word" xmlns:w="http://schemas.openxmlformats.org/wordprocessingml/2006/main" xmlns:w14="http://schemas.microsoft.com/office/word/2010/wordml" xmlns:w15="http://schemas.microsoft.com/office/word/2012/wordml" xmlns:wpg="http://schemas.microsoft.com/office/word/2010/wordprocessingGroup" xmlns:wpi="http://schemas.microsoft.com/office/word/2010/wordprocessingInk" xmlns:wne="http://schemas.microsoft.com/office/word/2006/wordml" xmlns:wps="http://schemas.microsoft.com/office/word/2010/wordprocessingShape" mc:Ignorable="w14 w15 wp14">
-  <w:comment w:id="12" w:author="Patrick S" w:date="2016-09-03T19:34:00Z" w:initials="PS">
+  <w:comment w:id="13" w:author="Patrick S" w:date="2016-09-03T19:34:00Z" w:initials="PS">
     <w:p>
       <w:pPr>
         <w:pStyle w:val="Tekstkomentarza"/>
@@ -1703,7 +1682,6 @@
         </w:rPr>
         <w:annotationRef/>
       </w:r>
-      <w:proofErr w:type="spellStart"/>
       <w:r>
         <w:rPr>
           <w:b/>
@@ -1711,78 +1689,51 @@
           <w:sz w:val="22"/>
           <w:szCs w:val="22"/>
         </w:rPr>
-        <w:t>Adalja</w:t>
-      </w:r>
-      <w:proofErr w:type="spellEnd"/>
-      <w:r>
-        <w:rPr>
-          <w:b/>
-          <w:bCs/>
-          <w:sz w:val="22"/>
-          <w:szCs w:val="22"/>
-        </w:rPr>
-        <w:t xml:space="preserve"> </w:t>
-      </w:r>
-      <w:proofErr w:type="spellStart"/>
-      <w:r>
-        <w:rPr>
-          <w:b/>
-          <w:bCs/>
-          <w:sz w:val="22"/>
-          <w:szCs w:val="22"/>
-        </w:rPr>
-        <w:t>Disha</w:t>
-      </w:r>
-      <w:proofErr w:type="spellEnd"/>
-      <w:r>
-        <w:rPr>
-          <w:b/>
-          <w:bCs/>
-          <w:sz w:val="22"/>
-          <w:szCs w:val="22"/>
-        </w:rPr>
-        <w:t xml:space="preserve"> M / International </w:t>
-      </w:r>
-      <w:proofErr w:type="spellStart"/>
-      <w:r>
-        <w:rPr>
-          <w:b/>
-          <w:bCs/>
-          <w:sz w:val="22"/>
-          <w:szCs w:val="22"/>
-        </w:rPr>
-        <w:t>Journal</w:t>
-      </w:r>
-      <w:proofErr w:type="spellEnd"/>
-      <w:r>
-        <w:rPr>
-          <w:b/>
-          <w:bCs/>
-          <w:sz w:val="22"/>
-          <w:szCs w:val="22"/>
-        </w:rPr>
-        <w:t xml:space="preserve"> of Engineering </w:t>
-      </w:r>
-      <w:proofErr w:type="spellStart"/>
-      <w:r>
-        <w:rPr>
-          <w:b/>
-          <w:bCs/>
-          <w:sz w:val="22"/>
-          <w:szCs w:val="22"/>
-        </w:rPr>
-        <w:t>Research</w:t>
-      </w:r>
-      <w:proofErr w:type="spellEnd"/>
-      <w:r>
-        <w:rPr>
-          <w:b/>
-          <w:bCs/>
-          <w:sz w:val="22"/>
-          <w:szCs w:val="22"/>
-        </w:rPr>
-        <w:t xml:space="preserve"> and Applications (IJERA) ISSN: 2248-9622 www.ijera.com</w:t>
-      </w:r>
+        <w:t>Adalja Disha M / International Journal of Engineering Research and Applications (IJERA) ISSN: 2248-9622 www.ijera.com</w:t>
+      </w:r>
+    </w:p>
+  </w:comment>
+  <w:comment w:id="15" w:author="Patrick S" w:date="2016-09-05T22:49:00Z" w:initials="PS">
+    <w:p>
+      <w:pPr>
+        <w:pStyle w:val="Tekstkomentarza"/>
+      </w:pPr>
+      <w:r>
+        <w:rPr>
+          <w:rStyle w:val="Odwoaniedokomentarza"/>
+        </w:rPr>
+        <w:annotationRef/>
+      </w:r>
+      <w:r>
+        <w:t>Namalować wykresik z UWB.pdf</w:t>
+      </w:r>
+    </w:p>
+  </w:comment>
+  <w:comment w:id="16" w:author="Patrick S" w:date="2016-09-05T22:08:00Z" w:initials="PS">
+    <w:p>
+      <w:pPr>
+        <w:pStyle w:val="Tekstkomentarza"/>
+      </w:pPr>
+      <w:r>
+        <w:rPr>
+          <w:rStyle w:val="Odwoaniedokomentarza"/>
+        </w:rPr>
+        <w:annotationRef/>
+      </w:r>
+      <w:r>
+        <w:rPr>
+          <w:rStyle w:val="Odwoaniedokomentarza"/>
+        </w:rPr>
+        <w:annotationRef/>
+      </w:r>
+      <w:r>
+        <w:t>Getting Started with Bluetooth Low Energy (Downloaded)</w:t>
+      </w:r>
+    </w:p>
+    <w:p>
+      <w:pPr>
+        <w:pStyle w:val="Tekstkomentarza"/>
+      </w:pPr>
     </w:p>
   </w:comment>
 </w:comments>
@@ -1791,6 +1742,8 @@
 <file path=word/commentsExtended.xml><?xml version="1.0" encoding="utf-8"?>
 <w15:commentsEx xmlns:wpc="http://schemas.microsoft.com/office/word/2010/wordprocessingCanvas" xmlns:mc="http://schemas.openxmlformats.org/markup-compatibility/2006" xmlns:o="urn:schemas-microsoft-com:office:office" xmlns:r="http://schemas.openxmlformats.org/officeDocument/2006/relationships" xmlns:m="http://schemas.openxmlformats.org/officeDocument/2006/math" xmlns:v="urn:schemas-microsoft-com:vml" xmlns:wp14="http://schemas.microsoft.com/office/word/2010/wordprocessingDrawing" xmlns:wp="http://schemas.openxmlformats.org/drawingml/2006/wordprocessingDrawing" xmlns:w10="urn:schemas-microsoft-com:office:word" xmlns:w="http://schemas.openxmlformats.org/wordprocessingml/2006/main" xmlns:w14="http://schemas.microsoft.com/office/word/2010/wordml" xmlns:w15="http://schemas.microsoft.com/office/word/2012/wordml" xmlns:wpg="http://schemas.microsoft.com/office/word/2010/wordprocessingGroup" xmlns:wpi="http://schemas.microsoft.com/office/word/2010/wordprocessingInk" xmlns:wne="http://schemas.microsoft.com/office/word/2006/wordml" xmlns:wps="http://schemas.microsoft.com/office/word/2010/wordprocessingShape" mc:Ignorable="w14 w15 wp14">
   <w15:commentEx w15:paraId="5171B7B0" w15:done="0"/>
+  <w15:commentEx w15:paraId="057B537A" w15:done="0"/>
+  <w15:commentEx w15:paraId="25F64308" w15:done="0"/>
 </w15:commentsEx>
 </file>
 
@@ -2116,6 +2069,119 @@
     </w:lvl>
   </w:abstractNum>
   <w:abstractNum w:abstractNumId="2" w15:restartNumberingAfterBreak="0">
+    <w:nsid w:val="4C290464"/>
+    <w:multiLevelType w:val="hybridMultilevel"/>
+    <w:tmpl w:val="5E681BBC"/>
+    <w:lvl w:ilvl="0" w:tplc="04150001">
+      <w:start w:val="1"/>
+      <w:numFmt w:val="bullet"/>
+      <w:lvlText w:val=""/>
+      <w:lvlJc w:val="left"/>
+      <w:pPr>
+        <w:ind w:left="720" w:hanging="360"/>
+      </w:pPr>
+      <w:rPr>
+        <w:rFonts w:ascii="Symbol" w:hAnsi="Symbol" w:hint="default"/>
+      </w:rPr>
+    </w:lvl>
+    <w:lvl w:ilvl="1" w:tplc="04150003">
+      <w:start w:val="1"/>
+      <w:numFmt w:val="bullet"/>
+      <w:lvlText w:val="o"/>
+      <w:lvlJc w:val="left"/>
+      <w:pPr>
+        <w:ind w:left="1440" w:hanging="360"/>
+      </w:pPr>
+      <w:rPr>
+        <w:rFonts w:ascii="Courier New" w:hAnsi="Courier New" w:cs="Courier New" w:hint="default"/>
+      </w:rPr>
+    </w:lvl>
+    <w:lvl w:ilvl="2" w:tplc="04150005" w:tentative="1">
+      <w:start w:val="1"/>
+      <w:numFmt w:val="bullet"/>
+      <w:lvlText w:val=""/>
+      <w:lvlJc w:val="left"/>
+      <w:pPr>
+        <w:ind w:left="2160" w:hanging="360"/>
+      </w:pPr>
+      <w:rPr>
+        <w:rFonts w:ascii="Wingdings" w:hAnsi="Wingdings" w:hint="default"/>
+      </w:rPr>
+    </w:lvl>
+    <w:lvl w:ilvl="3" w:tplc="04150001" w:tentative="1">
+      <w:start w:val="1"/>
+      <w:numFmt w:val="bullet"/>
+      <w:lvlText w:val=""/>
+      <w:lvlJc w:val="left"/>
+      <w:pPr>
+        <w:ind w:left="2880" w:hanging="360"/>
+      </w:pPr>
+      <w:rPr>
+        <w:rFonts w:ascii="Symbol" w:hAnsi="Symbol" w:hint="default"/>
+      </w:rPr>
+    </w:lvl>
+    <w:lvl w:ilvl="4" w:tplc="04150003" w:tentative="1">
+      <w:start w:val="1"/>
+      <w:numFmt w:val="bullet"/>
+      <w:lvlText w:val="o"/>
+      <w:lvlJc w:val="left"/>
+      <w:pPr>
+        <w:ind w:left="3600" w:hanging="360"/>
+      </w:pPr>
+      <w:rPr>
+        <w:rFonts w:ascii="Courier New" w:hAnsi="Courier New" w:cs="Courier New" w:hint="default"/>
+      </w:rPr>
+    </w:lvl>
+    <w:lvl w:ilvl="5" w:tplc="04150005" w:tentative="1">
+      <w:start w:val="1"/>
+      <w:numFmt w:val="bullet"/>
+      <w:lvlText w:val=""/>
+      <w:lvlJc w:val="left"/>
+      <w:pPr>
+        <w:ind w:left="4320" w:hanging="360"/>
+      </w:pPr>
+      <w:rPr>
+        <w:rFonts w:ascii="Wingdings" w:hAnsi="Wingdings" w:hint="default"/>
+      </w:rPr>
+    </w:lvl>
+    <w:lvl w:ilvl="6" w:tplc="04150001" w:tentative="1">
+      <w:start w:val="1"/>
+      <w:numFmt w:val="bullet"/>
+      <w:lvlText w:val=""/>
+      <w:lvlJc w:val="left"/>
+      <w:pPr>
+        <w:ind w:left="5040" w:hanging="360"/>
+      </w:pPr>
+      <w:rPr>
+        <w:rFonts w:ascii="Symbol" w:hAnsi="Symbol" w:hint="default"/>
+      </w:rPr>
+    </w:lvl>
+    <w:lvl w:ilvl="7" w:tplc="04150003" w:tentative="1">
+      <w:start w:val="1"/>
+      <w:numFmt w:val="bullet"/>
+      <w:lvlText w:val="o"/>
+      <w:lvlJc w:val="left"/>
+      <w:pPr>
+        <w:ind w:left="5760" w:hanging="360"/>
+      </w:pPr>
+      <w:rPr>
+        <w:rFonts w:ascii="Courier New" w:hAnsi="Courier New" w:cs="Courier New" w:hint="default"/>
+      </w:rPr>
+    </w:lvl>
+    <w:lvl w:ilvl="8" w:tplc="04150005" w:tentative="1">
+      <w:start w:val="1"/>
+      <w:numFmt w:val="bullet"/>
+      <w:lvlText w:val=""/>
+      <w:lvlJc w:val="left"/>
+      <w:pPr>
+        <w:ind w:left="6480" w:hanging="360"/>
+      </w:pPr>
+      <w:rPr>
+        <w:rFonts w:ascii="Wingdings" w:hAnsi="Wingdings" w:hint="default"/>
+      </w:rPr>
+    </w:lvl>
+  </w:abstractNum>
+  <w:abstractNum w:abstractNumId="3" w15:restartNumberingAfterBreak="0">
     <w:nsid w:val="78AD5DF2"/>
     <w:multiLevelType w:val="multilevel"/>
     <w:tmpl w:val="AC9201FA"/>
@@ -2235,13 +2301,16 @@
     </w:lvl>
   </w:abstractNum>
   <w:num w:numId="1">
-    <w:abstractNumId w:val="2"/>
+    <w:abstractNumId w:val="3"/>
   </w:num>
   <w:num w:numId="2">
     <w:abstractNumId w:val="0"/>
   </w:num>
   <w:num w:numId="3">
     <w:abstractNumId w:val="1"/>
+  </w:num>
+  <w:num w:numId="4">
+    <w:abstractNumId w:val="2"/>
   </w:num>
 </w:numbering>
 </file>
@@ -4006,7 +4075,7 @@
 </file>
 
 <file path=customXml/itemProps1.xml><?xml version="1.0" encoding="utf-8"?>
-<ds:datastoreItem xmlns:ds="http://schemas.openxmlformats.org/officeDocument/2006/customXml" ds:itemID="{1BDEA646-15D9-4201-9D07-2866351E212A}">
+<ds:datastoreItem xmlns:ds="http://schemas.openxmlformats.org/officeDocument/2006/customXml" ds:itemID="{137F6A7F-F2B5-494A-824A-A2E2576262FA}">
   <ds:schemaRefs>
     <ds:schemaRef ds:uri="http://schemas.openxmlformats.org/officeDocument/2006/bibliography"/>
   </ds:schemaRefs>

</xml_diff>